<commit_message>
Oregon Checklist doc first pass
</commit_message>
<xml_diff>
--- a/Assets/Resources/States/Oregon/Checklist_Oregon.docx
+++ b/Assets/Resources/States/Oregon/Checklist_Oregon.docx
@@ -200,7 +200,25 @@
           <w:sz w:val="28"/>
           <w:szCs w:val="28"/>
         </w:rPr>
-        <w:t>Step 1</w:t>
+        <w:t xml:space="preserve">Head to your local circuit court and file your Name Change Form. </w:t>
+      </w:r>
+      <w:r>
+        <w:rPr>
+          <w:b/>
+          <w:bCs/>
+          <w:sz w:val="28"/>
+          <w:szCs w:val="28"/>
+        </w:rPr>
+        <w:t>The filing fee is around $124</w:t>
+      </w:r>
+      <w:r>
+        <w:rPr>
+          <w:b w:val="false"/>
+          <w:bCs w:val="false"/>
+          <w:sz w:val="28"/>
+          <w:szCs w:val="28"/>
+        </w:rPr>
+        <w:t>, but it depends on the county.</w:t>
       </w:r>
     </w:p>
     <w:p>
@@ -220,7 +238,16 @@
           <w:sz w:val="28"/>
           <w:szCs w:val="28"/>
         </w:rPr>
-        <w:t>Step 2</w:t>
+        <w:t>You may receive a hearing date to appear before a judge.</w:t>
+      </w:r>
+      <w:r>
+        <w:rPr>
+          <w:b/>
+          <w:bCs/>
+          <w:sz w:val="28"/>
+          <w:szCs w:val="28"/>
+        </w:rPr>
+        <w:t xml:space="preserve"> You must attend this.</w:t>
       </w:r>
     </w:p>
     <w:p>
@@ -240,7 +267,50 @@
           <w:sz w:val="28"/>
           <w:szCs w:val="28"/>
         </w:rPr>
-        <w:t>Step 3</w:t>
+        <w:t xml:space="preserve">After this hearing, you’ll receive your court order if the judge has no objections. </w:t>
+      </w:r>
+    </w:p>
+    <w:p>
+      <w:pPr>
+        <w:pStyle w:val="ListParagraph"/>
+        <w:numPr>
+          <w:ilvl w:val="1"/>
+          <w:numId w:val="1"/>
+        </w:numPr>
+        <w:rPr>
+          <w:i/>
+          <w:i/>
+          <w:iCs/>
+        </w:rPr>
+      </w:pPr>
+      <w:r>
+        <w:rPr>
+          <w:i/>
+          <w:iCs/>
+          <w:sz w:val="28"/>
+          <w:szCs w:val="28"/>
+        </w:rPr>
+        <w:t>I recommend you pay the extra $5 or so per copy for the court order and order 2-3 copies!</w:t>
+      </w:r>
+    </w:p>
+    <w:p>
+      <w:pPr>
+        <w:pStyle w:val="ListParagraph"/>
+        <w:numPr>
+          <w:ilvl w:val="0"/>
+          <w:numId w:val="1"/>
+        </w:numPr>
+        <w:rPr>
+          <w:sz w:val="28"/>
+          <w:szCs w:val="28"/>
+        </w:rPr>
+      </w:pPr>
+      <w:r>
+        <w:rPr>
+          <w:sz w:val="28"/>
+          <w:szCs w:val="28"/>
+        </w:rPr>
+        <w:t xml:space="preserve">After this hearing, you’ll receive your court order if the judge has no objections. </w:t>
       </w:r>
     </w:p>
     <w:p>
@@ -255,14 +325,310 @@
     <w:p>
       <w:pPr>
         <w:pStyle w:val="Normal"/>
-        <w:widowControl/>
-        <w:bidi w:val="0"/>
-        <w:spacing w:lineRule="auto" w:line="259" w:before="0" w:after="160"/>
-        <w:jc w:val="left"/>
+        <w:rPr>
+          <w:i/>
+          <w:i/>
+          <w:iCs/>
+          <w:sz w:val="24"/>
+          <w:szCs w:val="24"/>
+        </w:rPr>
+      </w:pPr>
+      <w:r>
+        <w:rPr>
+          <w:sz w:val="24"/>
+          <w:szCs w:val="24"/>
+        </w:rPr>
+        <w:t xml:space="preserve">Remember! If the court asks you why you want to change your name, the following is perfectly acceptable: </w:t>
+      </w:r>
+      <w:r>
+        <w:rPr>
+          <w:b/>
+          <w:bCs/>
+          <w:i/>
+          <w:iCs/>
+          <w:sz w:val="24"/>
+          <w:szCs w:val="24"/>
+        </w:rPr>
+        <w:t>“I want a name that more accurately reflects my gender identity.”</w:t>
+      </w:r>
+      <w:r>
+        <w:rPr>
+          <w:i/>
+          <w:iCs/>
+          <w:sz w:val="24"/>
+          <w:szCs w:val="24"/>
+        </w:rPr>
+        <w:t xml:space="preserve"> </w:t>
+      </w:r>
+    </w:p>
+    <w:p>
+      <w:pPr>
+        <w:pStyle w:val="Normal"/>
+        <w:rPr>
+          <w:i/>
+          <w:i/>
+          <w:iCs/>
+          <w:sz w:val="24"/>
+          <w:szCs w:val="24"/>
+        </w:rPr>
+      </w:pPr>
+      <w:r>
+        <w:rPr>
+          <w:i/>
+          <w:iCs/>
+          <w:sz w:val="24"/>
+          <w:szCs w:val="24"/>
+        </w:rPr>
+        <w:t xml:space="preserve">Note: You may be required to show additional documents during this process. Bring your </w:t>
+      </w:r>
+      <w:r>
+        <w:rPr>
+          <w:i/>
+          <w:iCs/>
+          <w:sz w:val="24"/>
+          <w:szCs w:val="24"/>
+          <w:u w:val="single"/>
+        </w:rPr>
+        <w:t xml:space="preserve">Driver’s License, Birth Certificate or Passport, and copies of bills showing your current address </w:t>
+      </w:r>
+      <w:r>
+        <w:rPr>
+          <w:i/>
+          <w:iCs/>
+          <w:sz w:val="24"/>
+          <w:szCs w:val="24"/>
+        </w:rPr>
+        <w:t>to any notary or court visit you make!</w:t>
+      </w:r>
+    </w:p>
+    <w:p>
+      <w:pPr>
+        <w:pStyle w:val="Normal"/>
+        <w:rPr>
+          <w:sz w:val="24"/>
+          <w:szCs w:val="24"/>
+        </w:rPr>
+      </w:pPr>
+      <w:r>
+        <w:rPr>
+          <w:sz w:val="24"/>
+          <w:szCs w:val="24"/>
+        </w:rPr>
+        <w:t>After that – congratulations! You’ve got a bona-fide court order in hand, and your new name is – legally speaking – rightfully yours!</w:t>
+      </w:r>
+    </w:p>
+    <w:p>
+      <w:pPr>
+        <w:pStyle w:val="Normal"/>
+        <w:rPr>
+          <w:sz w:val="24"/>
+          <w:szCs w:val="24"/>
+        </w:rPr>
+      </w:pPr>
+      <w:r>
+        <w:rPr>
+          <w:sz w:val="24"/>
+          <w:szCs w:val="24"/>
+        </w:rPr>
+        <w:t>Next, you’ll want to get started updating your name with other government agencies:</w:t>
+      </w:r>
+    </w:p>
+    <w:p>
+      <w:pPr>
+        <w:pStyle w:val="ListParagraph"/>
+        <w:numPr>
+          <w:ilvl w:val="0"/>
+          <w:numId w:val="2"/>
+        </w:numPr>
+        <w:spacing w:lineRule="auto" w:line="254"/>
+        <w:rPr>
+          <w:sz w:val="24"/>
+          <w:szCs w:val="24"/>
+        </w:rPr>
+      </w:pPr>
+      <w:r>
+        <w:fldChar w:fldCharType="begin"/>
+      </w:r>
+      <w:r>
+        <w:rPr>
+          <w:rStyle w:val="Hyperlink"/>
+          <w:sz w:val="24"/>
+          <w:szCs w:val="24"/>
+        </w:rPr>
+        <w:instrText xml:space="preserve"> HYPERLINK "https://transequality.org/documents/know-your-rights-social-security" \l ":~:text=Social%20Security%20Record%3F-,Yes.,%2D800%2D772%2D1213."</w:instrText>
+      </w:r>
+      <w:r>
+        <w:rPr>
+          <w:rStyle w:val="Hyperlink"/>
+          <w:sz w:val="24"/>
+          <w:szCs w:val="24"/>
+        </w:rPr>
+        <w:fldChar w:fldCharType="separate"/>
+      </w:r>
+      <w:r>
+        <w:rPr>
+          <w:rStyle w:val="Hyperlink"/>
+          <w:sz w:val="24"/>
+          <w:szCs w:val="24"/>
+        </w:rPr>
+        <w:t>Social Security Administration</w:t>
+      </w:r>
+      <w:r>
+        <w:rPr>
+          <w:rStyle w:val="Hyperlink"/>
+          <w:sz w:val="24"/>
+          <w:szCs w:val="24"/>
+        </w:rPr>
+        <w:fldChar w:fldCharType="end"/>
+      </w:r>
+      <w:r>
+        <w:rPr>
+          <w:sz w:val="24"/>
+          <w:szCs w:val="24"/>
+        </w:rPr>
+        <w:t xml:space="preserve"> (do this first!)</w:t>
+      </w:r>
+    </w:p>
+    <w:p>
+      <w:pPr>
+        <w:pStyle w:val="ListParagraph"/>
+        <w:numPr>
+          <w:ilvl w:val="0"/>
+          <w:numId w:val="2"/>
+        </w:numPr>
+        <w:spacing w:lineRule="auto" w:line="254"/>
         <w:rPr/>
       </w:pPr>
+      <w:hyperlink r:id="rId4">
+        <w:r>
+          <w:rPr>
+            <w:rStyle w:val="Hyperlink"/>
+            <w:sz w:val="24"/>
+            <w:szCs w:val="24"/>
+          </w:rPr>
+          <w:t>Oregon Driver and Motor Vehicle Services</w:t>
+        </w:r>
+      </w:hyperlink>
+      <w:r>
+        <w:rPr>
+          <w:sz w:val="24"/>
+          <w:szCs w:val="24"/>
+        </w:rPr>
+        <w:t xml:space="preserve"> </w:t>
+      </w:r>
+      <w:r>
+        <w:rPr>
+          <w:i w:val="false"/>
+          <w:iCs w:val="false"/>
+          <w:sz w:val="24"/>
+          <w:szCs w:val="24"/>
+        </w:rPr>
+        <w:t xml:space="preserve">(You can also </w:t>
+      </w:r>
+      <w:r>
+        <w:rPr>
+          <w:b/>
+          <w:bCs/>
+          <w:i w:val="false"/>
+          <w:iCs w:val="false"/>
+          <w:sz w:val="24"/>
+          <w:szCs w:val="24"/>
+        </w:rPr>
+        <w:t>change your gender marker</w:t>
+      </w:r>
+      <w:r>
+        <w:rPr>
+          <w:i w:val="false"/>
+          <w:iCs w:val="false"/>
+          <w:sz w:val="24"/>
+          <w:szCs w:val="24"/>
+        </w:rPr>
+        <w:t xml:space="preserve"> while filing out this form, too!)</w:t>
+      </w:r>
+    </w:p>
+    <w:p>
+      <w:pPr>
+        <w:pStyle w:val="ListParagraph"/>
+        <w:spacing w:lineRule="auto" w:line="254"/>
+        <w:rPr>
+          <w:sz w:val="24"/>
+          <w:szCs w:val="24"/>
+        </w:rPr>
+      </w:pPr>
       <w:r>
         <w:rPr/>
+      </w:r>
+    </w:p>
+    <w:p>
+      <w:pPr>
+        <w:pStyle w:val="Normal"/>
+        <w:rPr>
+          <w:sz w:val="24"/>
+          <w:szCs w:val="24"/>
+        </w:rPr>
+      </w:pPr>
+      <w:r>
+        <w:rPr>
+          <w:sz w:val="24"/>
+          <w:szCs w:val="24"/>
+        </w:rPr>
+        <w:t xml:space="preserve">By the way, thanks again for coming by my office! While we have these forms in-hand now, It’d be remiss of me if I didn’t also mention that Oregon’s Judicial Branch actually lets you </w:t>
+      </w:r>
+      <w:r>
+        <w:rPr>
+          <w:b/>
+          <w:bCs/>
+          <w:sz w:val="24"/>
+          <w:szCs w:val="24"/>
+        </w:rPr>
+        <w:t xml:space="preserve">file for a name change directly on their website! </w:t>
+      </w:r>
+      <w:r>
+        <w:rPr>
+          <w:b w:val="false"/>
+          <w:bCs w:val="false"/>
+          <w:sz w:val="24"/>
+          <w:szCs w:val="24"/>
+        </w:rPr>
+        <w:t>Nifty, huh? So, if you wanna go ahead and do that</w:t>
+      </w:r>
+      <w:r>
+        <w:rPr>
+          <w:b/>
+          <w:bCs/>
+          <w:sz w:val="24"/>
+          <w:szCs w:val="24"/>
+        </w:rPr>
+        <w:t xml:space="preserve">, check this out: </w:t>
+      </w:r>
+      <w:hyperlink r:id="rId5">
+        <w:r>
+          <w:rPr>
+            <w:rStyle w:val="Hyperlink"/>
+            <w:b/>
+            <w:bCs/>
+            <w:sz w:val="24"/>
+            <w:szCs w:val="24"/>
+          </w:rPr>
+          <w:t>OJD Guide &amp; File</w:t>
+        </w:r>
+      </w:hyperlink>
+    </w:p>
+    <w:p>
+      <w:pPr>
+        <w:pStyle w:val="Normal"/>
+        <w:spacing w:before="0" w:after="160"/>
+        <w:rPr>
+          <w:b w:val="false"/>
+          <w:bCs w:val="false"/>
+        </w:rPr>
+      </w:pPr>
+      <w:r>
+        <w:rPr>
+          <w:b w:val="false"/>
+          <w:bCs w:val="false"/>
+        </w:rPr>
+        <w:t>Don’t worry, you won’t hurt my feelings! I’m just glad you get to be the real you. &lt;3</w:t>
       </w:r>
     </w:p>
     <w:sectPr>
@@ -419,6 +785,143 @@
   </w:abstractNum>
   <w:abstractNum w:abstractNumId="2">
     <w:lvl w:ilvl="0">
+      <w:numFmt w:val="bullet"/>
+      <w:lvlText w:val=""/>
+      <w:lvlJc w:val="left"/>
+      <w:pPr>
+        <w:tabs>
+          <w:tab w:val="num" w:pos="0"/>
+        </w:tabs>
+        <w:ind w:left="720" w:hanging="360"/>
+      </w:pPr>
+      <w:rPr>
+        <w:rFonts w:ascii="Symbol" w:hAnsi="Symbol" w:cs="Symbol" w:hint="default"/>
+        <w:rFonts w:cstheme="minorBidi" w:eastAsiaTheme="minorEastAsia"/>
+      </w:rPr>
+    </w:lvl>
+    <w:lvl w:ilvl="1">
+      <w:start w:val="1"/>
+      <w:numFmt w:val="bullet"/>
+      <w:lvlText w:val="o"/>
+      <w:lvlJc w:val="left"/>
+      <w:pPr>
+        <w:tabs>
+          <w:tab w:val="num" w:pos="0"/>
+        </w:tabs>
+        <w:ind w:left="1440" w:hanging="360"/>
+      </w:pPr>
+      <w:rPr>
+        <w:rFonts w:ascii="Courier New" w:hAnsi="Courier New" w:cs="Courier New" w:hint="default"/>
+      </w:rPr>
+    </w:lvl>
+    <w:lvl w:ilvl="2">
+      <w:start w:val="1"/>
+      <w:numFmt w:val="bullet"/>
+      <w:lvlText w:val=""/>
+      <w:lvlJc w:val="left"/>
+      <w:pPr>
+        <w:tabs>
+          <w:tab w:val="num" w:pos="0"/>
+        </w:tabs>
+        <w:ind w:left="2160" w:hanging="360"/>
+      </w:pPr>
+      <w:rPr>
+        <w:rFonts w:ascii="Wingdings" w:hAnsi="Wingdings" w:cs="Wingdings" w:hint="default"/>
+      </w:rPr>
+    </w:lvl>
+    <w:lvl w:ilvl="3">
+      <w:start w:val="1"/>
+      <w:numFmt w:val="bullet"/>
+      <w:lvlText w:val=""/>
+      <w:lvlJc w:val="left"/>
+      <w:pPr>
+        <w:tabs>
+          <w:tab w:val="num" w:pos="0"/>
+        </w:tabs>
+        <w:ind w:left="2880" w:hanging="360"/>
+      </w:pPr>
+      <w:rPr>
+        <w:rFonts w:ascii="Symbol" w:hAnsi="Symbol" w:cs="Symbol" w:hint="default"/>
+      </w:rPr>
+    </w:lvl>
+    <w:lvl w:ilvl="4">
+      <w:start w:val="1"/>
+      <w:numFmt w:val="bullet"/>
+      <w:lvlText w:val="o"/>
+      <w:lvlJc w:val="left"/>
+      <w:pPr>
+        <w:tabs>
+          <w:tab w:val="num" w:pos="0"/>
+        </w:tabs>
+        <w:ind w:left="3600" w:hanging="360"/>
+      </w:pPr>
+      <w:rPr>
+        <w:rFonts w:ascii="Courier New" w:hAnsi="Courier New" w:cs="Courier New" w:hint="default"/>
+      </w:rPr>
+    </w:lvl>
+    <w:lvl w:ilvl="5">
+      <w:start w:val="1"/>
+      <w:numFmt w:val="bullet"/>
+      <w:lvlText w:val=""/>
+      <w:lvlJc w:val="left"/>
+      <w:pPr>
+        <w:tabs>
+          <w:tab w:val="num" w:pos="0"/>
+        </w:tabs>
+        <w:ind w:left="4320" w:hanging="360"/>
+      </w:pPr>
+      <w:rPr>
+        <w:rFonts w:ascii="Wingdings" w:hAnsi="Wingdings" w:cs="Wingdings" w:hint="default"/>
+      </w:rPr>
+    </w:lvl>
+    <w:lvl w:ilvl="6">
+      <w:start w:val="1"/>
+      <w:numFmt w:val="bullet"/>
+      <w:lvlText w:val=""/>
+      <w:lvlJc w:val="left"/>
+      <w:pPr>
+        <w:tabs>
+          <w:tab w:val="num" w:pos="0"/>
+        </w:tabs>
+        <w:ind w:left="5040" w:hanging="360"/>
+      </w:pPr>
+      <w:rPr>
+        <w:rFonts w:ascii="Symbol" w:hAnsi="Symbol" w:cs="Symbol" w:hint="default"/>
+      </w:rPr>
+    </w:lvl>
+    <w:lvl w:ilvl="7">
+      <w:start w:val="1"/>
+      <w:numFmt w:val="bullet"/>
+      <w:lvlText w:val="o"/>
+      <w:lvlJc w:val="left"/>
+      <w:pPr>
+        <w:tabs>
+          <w:tab w:val="num" w:pos="0"/>
+        </w:tabs>
+        <w:ind w:left="5760" w:hanging="360"/>
+      </w:pPr>
+      <w:rPr>
+        <w:rFonts w:ascii="Courier New" w:hAnsi="Courier New" w:cs="Courier New" w:hint="default"/>
+      </w:rPr>
+    </w:lvl>
+    <w:lvl w:ilvl="8">
+      <w:start w:val="1"/>
+      <w:numFmt w:val="bullet"/>
+      <w:lvlText w:val=""/>
+      <w:lvlJc w:val="left"/>
+      <w:pPr>
+        <w:tabs>
+          <w:tab w:val="num" w:pos="0"/>
+        </w:tabs>
+        <w:ind w:left="6480" w:hanging="360"/>
+      </w:pPr>
+      <w:rPr>
+        <w:rFonts w:ascii="Wingdings" w:hAnsi="Wingdings" w:cs="Wingdings" w:hint="default"/>
+      </w:rPr>
+    </w:lvl>
+  </w:abstractNum>
+  <w:abstractNum w:abstractNumId="3">
+    <w:lvl w:ilvl="0">
       <w:start w:val="1"/>
       <w:numFmt w:val="none"/>
       <w:suff w:val="nothing"/>
@@ -541,6 +1044,9 @@
   </w:num>
   <w:num w:numId="2">
     <w:abstractNumId w:val="2"/>
+  </w:num>
+  <w:num w:numId="3">
+    <w:abstractNumId w:val="3"/>
   </w:num>
 </w:numbering>
 </file>
@@ -1018,6 +1524,22 @@
       <w:szCs w:val="44"/>
     </w:rPr>
   </w:style>
+  <w:style w:type="character" w:styleId="Hyperlink">
+    <w:name w:val="Hyperlink"/>
+    <w:basedOn w:val="DefaultParagraphFont"/>
+    <w:rPr>
+      <w:color w:themeColor="hyperlink" w:val="0563C1"/>
+      <w:u w:val="single"/>
+    </w:rPr>
+  </w:style>
+  <w:style w:type="character" w:styleId="FollowedHyperlink">
+    <w:name w:val="FollowedHyperlink"/>
+    <w:basedOn w:val="DefaultParagraphFont"/>
+    <w:rPr>
+      <w:color w:themeColor="followedHyperlink" w:val="954F72"/>
+      <w:u w:val="single"/>
+    </w:rPr>
+  </w:style>
   <w:style w:type="paragraph" w:styleId="Heading">
     <w:name w:val="Heading"/>
     <w:basedOn w:val="Normal"/>

</xml_diff>